<commit_message>
trained the kmeans algo
</commit_message>
<xml_diff>
--- a/So Just how value is value.docx
+++ b/So Just how value is value.docx
@@ -277,46 +277,7 @@
         </w:numPr>
       </w:pPr>
       <w:r>
-        <w:t xml:space="preserve">Think of this as a practice exam for the same exam. </w:t>
-      </w:r>
-      <w:r>
-        <w:t>A</w:t>
-      </w:r>
-      <w:r>
-        <w:t xml:space="preserve">fter studying for the exam, </w:t>
-      </w:r>
-      <w:r>
-        <w:t>to</w:t>
-      </w:r>
-      <w:r>
-        <w:t xml:space="preserve"> make sure we are prepared, we will use a practice test. The practice test should test the same exact concepts </w:t>
-      </w:r>
-      <w:r>
-        <w:t>in the same exact way as the real test. I</w:t>
-      </w:r>
-      <w:r>
-        <w:t xml:space="preserve">f </w:t>
-      </w:r>
-      <w:r>
-        <w:t>we have</w:t>
-      </w:r>
-      <w:r>
-        <w:t xml:space="preserve"> done a good job </w:t>
-      </w:r>
-      <w:r>
-        <w:t>“</w:t>
-      </w:r>
-      <w:r>
-        <w:t>studying</w:t>
-      </w:r>
-      <w:r>
-        <w:t>”</w:t>
-      </w:r>
-      <w:r>
-        <w:t xml:space="preserve"> we </w:t>
-      </w:r>
-      <w:r>
-        <w:t>expect to know at this point.</w:t>
+        <w:t>Think of this as a practice exam for the same exam. After studying for the exam, to make sure we are prepared, we will use a practice test. The practice test should test the same exact concepts in the same exact way as the real test. If we have done a good job “studying” we expect to know at this point.</w:t>
       </w:r>
     </w:p>
     <w:p>
@@ -376,15 +337,7 @@
         </w:numPr>
       </w:pPr>
       <w:r>
-        <w:t xml:space="preserve">Remember we are not always interested in the most accurate model. Sometimes other factors are more important. For example, </w:t>
-      </w:r>
-      <w:proofErr w:type="gramStart"/>
-      <w:r>
-        <w:t>If</w:t>
-      </w:r>
-      <w:proofErr w:type="gramEnd"/>
-      <w:r>
-        <w:t xml:space="preserve"> evaluating the results from a COVID – 19 test, I would rather have a model that captures 99% of True Positives at the expense of more false positives with an accuracy score of 85% vs a model that captures 90% of True positives and 90% of true negatives with an accuracy score of 90%. Why? Because the goal is to identify as many sick people as possible, and if someone has a false positive that should resolve itself in subsequent re-tests.</w:t>
+        <w:t>Remember we are not always interested in the most accurate model. Sometimes other factors are more important. For example, If evaluating the results from a COVID – 19 test, I would rather have a model that captures 99% of True Positives at the expense of more false positives with an accuracy score of 85% vs a model that captures 90% of True positives and 90% of true negatives with an accuracy score of 90%. Why? Because the goal is to identify as many sick people as possible, and if someone has a false positive that should resolve itself in subsequent re-tests.</w:t>
       </w:r>
     </w:p>
     <w:p>
@@ -412,15 +365,7 @@
         <w:t xml:space="preserve">. Gradient boosted decision trees are supervised machine learning algorithm.  </w:t>
       </w:r>
       <w:r>
-        <w:t xml:space="preserve">Decision trees work a lot like call centers do. We start with a question called a root </w:t>
-      </w:r>
-      <w:proofErr w:type="gramStart"/>
-      <w:r>
-        <w:t>node, and</w:t>
-      </w:r>
-      <w:proofErr w:type="gramEnd"/>
-      <w:r>
-        <w:t xml:space="preserve"> based on the answer we </w:t>
+        <w:t xml:space="preserve">Decision trees work a lot like call centers do. We start with a question called a root node, and based on the answer we </w:t>
       </w:r>
       <w:r>
         <w:t xml:space="preserve">branch out </w:t>
@@ -468,26 +413,10 @@
         <w:t>Once th</w:t>
       </w:r>
       <w:r>
-        <w:t xml:space="preserve">e first “tree” is built the algorithm </w:t>
-      </w:r>
-      <w:proofErr w:type="gramStart"/>
-      <w:r>
-        <w:t>takes a look</w:t>
-      </w:r>
-      <w:proofErr w:type="gramEnd"/>
-      <w:r>
-        <w:t xml:space="preserve"> at how many answers the tree got wrong and starts building another one to improve on the first one, and so on until the model cannot improve on itself.</w:t>
-      </w:r>
-      <w:r>
-        <w:t xml:space="preserve"> Continuing with our Call center theme, this would be the equivalent of a call center that would call another call center if they </w:t>
-      </w:r>
-      <w:proofErr w:type="gramStart"/>
-      <w:r>
-        <w:t>couldn’t</w:t>
-      </w:r>
-      <w:proofErr w:type="gramEnd"/>
-      <w:r>
-        <w:t xml:space="preserve"> accurately solve all problems, which would in turn call yet another call center to assist with what it couldn’t solve until there is no improvement from call center to call center.  </w:t>
+        <w:t>e first “tree” is built the algorithm takes a look at how many answers the tree got wrong and starts building another one to improve on the first one, and so on until the model cannot improve on itself.</w:t>
+      </w:r>
+      <w:r>
+        <w:t xml:space="preserve"> Continuing with our Call center theme, this would be the equivalent of a call center that would call another call center if they couldn’t accurately solve all problems, which would in turn call yet another call center to assist with what it couldn’t solve until there is no improvement from call center to call center.  </w:t>
       </w:r>
     </w:p>
     <w:p>
@@ -817,6 +746,14 @@
     <w:p>
       <w:pPr>
         <w:pStyle w:val="ListParagraph"/>
+      </w:pPr>
+      <w:r>
+        <w:t>&lt;Insert Feature Importance&gt;</w:t>
+      </w:r>
+    </w:p>
+    <w:p>
+      <w:pPr>
+        <w:pStyle w:val="ListParagraph"/>
         <w:numPr>
           <w:ilvl w:val="0"/>
           <w:numId w:val="2"/>
@@ -854,6 +791,14 @@
       </w:r>
     </w:p>
     <w:p>
+      <w:pPr>
+        <w:pStyle w:val="ListParagraph"/>
+      </w:pPr>
+      <w:r>
+        <w:t>&lt;Insert Accuracy Plots&gt;</w:t>
+      </w:r>
+    </w:p>
+    <w:p>
       <w:r>
         <w:t>Interpretation of results</w:t>
       </w:r>
@@ -882,6 +827,22 @@
     <w:p>
       <w:pPr>
         <w:pStyle w:val="ListParagraph"/>
+      </w:pPr>
+      <w:r>
+        <w:t>&lt;</w:t>
+      </w:r>
+      <w:proofErr w:type="gramStart"/>
+      <w:r>
+        <w:t>Insert  Prediction</w:t>
+      </w:r>
+      <w:proofErr w:type="gramEnd"/>
+      <w:r>
+        <w:t xml:space="preserve"> Plots&gt;</w:t>
+      </w:r>
+    </w:p>
+    <w:p>
+      <w:pPr>
+        <w:pStyle w:val="ListParagraph"/>
         <w:numPr>
           <w:ilvl w:val="0"/>
           <w:numId w:val="2"/>
@@ -891,7 +852,7 @@
         <w:t xml:space="preserve">Our model had a particularly difficult time </w:t>
       </w:r>
       <w:r>
-        <w:t xml:space="preserve">with growth classifications. When classified a stock as growth, it was wrong 46% of the time, whereas when a model predicted a stock was value, it was only wrong 2.1% of the time. This could indicate significant disparities between features within the value stocks as they are classified by the industry. </w:t>
+        <w:t>with growth classifications. When classified a stock as growth, it was wrong 46% of the time, whereas when a model predicted a stock was value, it was only wrong 2.1% of the time. This could indicate significant disparities between features within the value stocks as they are classified by the industry.</w:t>
       </w:r>
     </w:p>
     <w:p>
@@ -939,6 +900,24 @@
       </w:pPr>
       <w:r>
         <w:t>Time – cross sectional data (lots of data but all from one point in time) can be funny sometimes particularly in the financial markets. We may have better success with average/median multiples over time for each company.</w:t>
+      </w:r>
+    </w:p>
+    <w:p>
+      <w:pPr>
+        <w:pStyle w:val="ListParagraph"/>
+        <w:numPr>
+          <w:ilvl w:val="0"/>
+          <w:numId w:val="2"/>
+        </w:numPr>
+      </w:pPr>
+      <w:r>
+        <w:lastRenderedPageBreak/>
+        <w:t>Relax the assumptions value assumptions – Our training/testing data consists of companies that are for the most part clearly value or growth stocks. By using this type of training/testing set, we may be constricting our model too much.</w:t>
+      </w:r>
+    </w:p>
+    <w:p>
+      <w:r>
+        <w:t xml:space="preserve">The </w:t>
       </w:r>
     </w:p>
     <w:p/>

</xml_diff>

<commit_message>
final materials and rough draft
</commit_message>
<xml_diff>
--- a/So Just how value is value.docx
+++ b/So Just how value is value.docx
@@ -342,160 +342,76 @@
     </w:p>
     <w:p>
       <w:r>
-        <w:t xml:space="preserve">Model I </w:t>
-      </w:r>
-      <w:r>
-        <w:t>– Gradient Boosted Decision Tree (Supervised Classification Model)</w:t>
-      </w:r>
-    </w:p>
-    <w:p>
-      <w:r>
-        <w:t xml:space="preserve">The first model </w:t>
-      </w:r>
-      <w:r>
-        <w:t xml:space="preserve">we trained is </w:t>
-      </w:r>
-      <w:r>
-        <w:t>called a Gradient Boosted Decision Tree</w:t>
-      </w:r>
-      <w:r>
-        <w:t xml:space="preserve"> Model</w:t>
-      </w:r>
-      <w:r>
-        <w:t xml:space="preserve">. Gradient boosted decision trees are supervised machine learning algorithm.  </w:t>
-      </w:r>
-      <w:r>
-        <w:t xml:space="preserve">Decision trees work a lot like call centers do. We start with a question called a root node, and based on the answer we </w:t>
-      </w:r>
-      <w:r>
-        <w:t xml:space="preserve">branch out </w:t>
-      </w:r>
-      <w:r>
-        <w:t xml:space="preserve">to </w:t>
-      </w:r>
-      <w:r>
-        <w:t xml:space="preserve">one of a number of </w:t>
-      </w:r>
-      <w:r>
-        <w:t>next question</w:t>
-      </w:r>
-      <w:r>
-        <w:t>s</w:t>
-      </w:r>
-      <w:r>
-        <w:t xml:space="preserve">, and so on and so forth until we reach what’s called the leaf node </w:t>
-      </w:r>
-      <w:r>
-        <w:t>–</w:t>
-      </w:r>
-      <w:r>
-        <w:t xml:space="preserve"> </w:t>
-      </w:r>
-      <w:r>
-        <w:t>(</w:t>
-      </w:r>
-      <w:r>
-        <w:t xml:space="preserve">normal people call this “the answer,” data scientists call it the </w:t>
-      </w:r>
-      <w:r>
-        <w:t>label)</w:t>
+        <w:t xml:space="preserve">The second model I have selected is called the KMeans clustering algorithm. </w:t>
+      </w:r>
+      <w:r>
+        <w:t xml:space="preserve">This </w:t>
+      </w:r>
+      <w:r>
+        <w:t xml:space="preserve">unsupervised </w:t>
+      </w:r>
+      <w:r>
+        <w:t xml:space="preserve">model aims to split unlabeled data into a prespecified number of groups. It does this constantly adjusting the area encompassing a cluster as each new item is added to the calculation. </w:t>
+      </w:r>
+      <w:r>
+        <w:t xml:space="preserve">The model adjusts the area by continuously calculating points called centroids for each cluster. </w:t>
+      </w:r>
+      <w:r>
+        <w:t xml:space="preserve">As these centroids </w:t>
+      </w:r>
+      <w:r>
+        <w:t xml:space="preserve">change the clusters they form change as well. A good way to envision this is to envision a hurricane. The eye of the storm is the centroid, its location changes based on meteorological conditions as its location changes the area the storm effects changes (this is the cluster). </w:t>
+      </w:r>
+    </w:p>
+    <w:p>
+      <w:r>
+        <w:t>Data</w:t>
+      </w:r>
+    </w:p>
+    <w:p>
+      <w:r>
+        <w:t>Our features:</w:t>
+      </w:r>
+    </w:p>
+    <w:p>
+      <w:r>
+        <w:t>Keeping in line with the industry norms, we have selected the following features</w:t>
+      </w:r>
+      <w:r>
+        <w:t xml:space="preserve"> to classify stocks</w:t>
       </w:r>
       <w:r>
         <w:t>.</w:t>
       </w:r>
-      <w:r>
-        <w:t xml:space="preserve"> </w:t>
-      </w:r>
-      <w:r>
-        <w:t xml:space="preserve">What makes gradient boosted trees unique is what happens after the process is complete. </w:t>
-      </w:r>
-      <w:r>
-        <w:t>Once th</w:t>
-      </w:r>
-      <w:r>
-        <w:t>e first “tree” is built the algorithm takes a look at how many answers the tree got wrong and starts building another one to improve on the first one, and so on until the model cannot improve on itself.</w:t>
-      </w:r>
-      <w:r>
-        <w:t xml:space="preserve"> Continuing with our Call center theme, this would be the equivalent of a call center that would call another call center if they couldn’t accurately solve all problems, which would in turn call yet another call center to assist with what it couldn’t solve until there is no improvement from call center to call center.  </w:t>
-      </w:r>
-    </w:p>
-    <w:p>
+    </w:p>
+    <w:p>
+      <w:pPr>
+        <w:pStyle w:val="ListParagraph"/>
+        <w:numPr>
+          <w:ilvl w:val="0"/>
+          <w:numId w:val="2"/>
+        </w:numPr>
+      </w:pPr>
+      <w:r>
+        <w:t xml:space="preserve">Price/Book - </w:t>
+      </w:r>
+      <w:r>
+        <w:t>The price-to-book, or P/B ratio, is calculated by dividing a company's stock price by its book value per share</w:t>
+      </w:r>
+      <w:r>
+        <w:t>.</w:t>
+      </w:r>
+    </w:p>
+    <w:p>
+      <w:pPr>
+        <w:pStyle w:val="ListParagraph"/>
+        <w:numPr>
+          <w:ilvl w:val="0"/>
+          <w:numId w:val="2"/>
+        </w:numPr>
+      </w:pPr>
       <w:r>
         <w:lastRenderedPageBreak/>
-        <w:t xml:space="preserve">The second model I have selected is called the KMeans clustering algorithm. </w:t>
-      </w:r>
-      <w:r>
-        <w:t xml:space="preserve">This </w:t>
-      </w:r>
-      <w:r>
-        <w:t xml:space="preserve">unsupervised </w:t>
-      </w:r>
-      <w:r>
-        <w:t xml:space="preserve">model aims to split unlabeled data into a prespecified number of groups. It does this constantly adjusting the area encompassing a cluster as each new item is added to the calculation. </w:t>
-      </w:r>
-      <w:r>
-        <w:t xml:space="preserve">The model adjusts the area by continuously calculating points called centroids for each cluster. </w:t>
-      </w:r>
-      <w:r>
-        <w:t xml:space="preserve">As these centroids </w:t>
-      </w:r>
-      <w:r>
-        <w:t xml:space="preserve">change the clusters they form change as well. A good way to envision this is to envision a hurricane. The eye of the storm is the centroid, its location changes based on meteorological conditions as its location changes the area the storm effects changes (this is the cluster). </w:t>
-      </w:r>
-    </w:p>
-    <w:p>
-      <w:r>
-        <w:t>Results</w:t>
-      </w:r>
-    </w:p>
-    <w:p>
-      <w:r>
-        <w:t xml:space="preserve">Gradient Boosted Decision Tree </w:t>
-      </w:r>
-    </w:p>
-    <w:p>
-      <w:r>
-        <w:t>Our features:</w:t>
-      </w:r>
-    </w:p>
-    <w:p>
-      <w:r>
-        <w:t>Keeping in line with the industry norms, we have selected the following features</w:t>
-      </w:r>
-      <w:r>
-        <w:t xml:space="preserve"> to classify stocks</w:t>
-      </w:r>
-      <w:r>
-        <w:t>.</w:t>
-      </w:r>
-    </w:p>
-    <w:p>
-      <w:pPr>
-        <w:pStyle w:val="ListParagraph"/>
-        <w:numPr>
-          <w:ilvl w:val="0"/>
-          <w:numId w:val="2"/>
-        </w:numPr>
-      </w:pPr>
-      <w:r>
-        <w:t xml:space="preserve">Price/Book - </w:t>
-      </w:r>
-      <w:r>
-        <w:t>The price-to-book, or P/B ratio, is calculated by dividing a company's stock price by its book value per share</w:t>
-      </w:r>
-      <w:r>
-        <w:t>.</w:t>
-      </w:r>
-    </w:p>
-    <w:p>
-      <w:pPr>
-        <w:pStyle w:val="ListParagraph"/>
-        <w:numPr>
-          <w:ilvl w:val="0"/>
-          <w:numId w:val="2"/>
-        </w:numPr>
-      </w:pPr>
-      <w:r>
         <w:t>Forward price-to-earnings (forward P/E) -  is a version of the ratio of </w:t>
       </w:r>
       <w:hyperlink r:id="rId8" w:history="1">
@@ -532,18 +448,6 @@
       </w:r>
     </w:p>
     <w:p>
-      <w:pPr>
-        <w:pStyle w:val="ListParagraph"/>
-        <w:numPr>
-          <w:ilvl w:val="0"/>
-          <w:numId w:val="2"/>
-        </w:numPr>
-      </w:pPr>
-      <w:r>
-        <w:t>GICS Sector Codes – This is a numerical representation of a stock’s Sector classification.</w:t>
-      </w:r>
-    </w:p>
-    <w:p>
       <w:r>
         <w:t>Feature exploration and descriptive statistics:</w:t>
       </w:r>
@@ -679,48 +583,403 @@
       </w:r>
       <w:proofErr w:type="gramEnd"/>
       <w:r>
-        <w:t xml:space="preserve"> of the valuation metrics used in the model are not usually applicable to these </w:t>
+        <w:t xml:space="preserve"> of the valuation metrics used in the model are not usually applicable to these sectors.</w:t>
+      </w:r>
+      <w:r>
+        <w:t xml:space="preserve"> To generate our training/testing data properly, we randomly assigned all the stocks in the data set to be part of the training </w:t>
+      </w:r>
+      <w:r>
+        <w:t>sub</w:t>
+      </w:r>
+      <w:r>
+        <w:t>set</w:t>
+      </w:r>
+      <w:r>
+        <w:t xml:space="preserve"> (75%)</w:t>
+      </w:r>
+      <w:r>
+        <w:t xml:space="preserve"> or part of the test </w:t>
+      </w:r>
+      <w:r>
+        <w:t>sub</w:t>
+      </w:r>
+      <w:r>
+        <w:t>set</w:t>
+      </w:r>
+      <w:r>
+        <w:t xml:space="preserve"> (25%)</w:t>
+      </w:r>
+      <w:r>
+        <w:t>.</w:t>
+      </w:r>
+    </w:p>
+    <w:p>
+      <w:r>
+        <w:t>Our evaluation data:</w:t>
+      </w:r>
+    </w:p>
+    <w:p>
+      <w:r>
+        <w:t>Our evaluation data consists of all the stocks in the S&amp;P 500. Here too we removed financials and real estate sectors to ensure that our model can evaluate stocks properly based on the metrics we chose.</w:t>
+      </w:r>
+    </w:p>
+    <w:p>
+      <w:r>
+        <w:t>Model I – Gradient Boosted Decision Tree (Supervised Classification Model)</w:t>
+      </w:r>
+    </w:p>
+    <w:p>
+      <w:r>
+        <w:t xml:space="preserve">The first model we trained is called a Gradient Boosted Decision Tree Model. Gradient boosted decision trees are supervised machine learning algorithm.  Decision trees work a lot like call centers do. We start with a question called a root node, and based on the answer we branch out to one of a number of next questions, and so on and so forth until we reach what’s called the leaf node – (normal people call this “the answer,” data scientists call it the label). What makes gradient boosted trees unique is what happens after the process is complete. Once the first “tree” is built the algorithm takes a look at how many answers the tree got wrong and starts building another one to improve on the first one, and so on until the model cannot improve on itself. Continuing with our Call center theme, this would be the equivalent of a call center that would call another call center if they couldn’t accurately solve all </w:t>
       </w:r>
       <w:r>
         <w:lastRenderedPageBreak/>
-        <w:t>sectors.</w:t>
-      </w:r>
-      <w:r>
-        <w:t xml:space="preserve"> To generate our training/testing data properly, we randomly assigned all the stocks in the data set to be part of the training </w:t>
-      </w:r>
-      <w:r>
-        <w:t>sub</w:t>
-      </w:r>
-      <w:r>
-        <w:t>set</w:t>
-      </w:r>
-      <w:r>
-        <w:t xml:space="preserve"> (75%)</w:t>
-      </w:r>
-      <w:r>
-        <w:t xml:space="preserve"> or part of the test </w:t>
-      </w:r>
-      <w:r>
-        <w:t>sub</w:t>
-      </w:r>
-      <w:r>
-        <w:t>set</w:t>
-      </w:r>
-      <w:r>
-        <w:t xml:space="preserve"> (25%)</w:t>
+        <w:t xml:space="preserve">problems, which would in turn call yet another call center to assist with what it couldn’t solve until there is no improvement from call center to call center.  </w:t>
+      </w:r>
+    </w:p>
+    <w:p>
+      <w:pPr>
+        <w:pStyle w:val="ListParagraph"/>
+        <w:numPr>
+          <w:ilvl w:val="0"/>
+          <w:numId w:val="2"/>
+        </w:numPr>
+      </w:pPr>
+      <w:r>
+        <w:t xml:space="preserve">Price to Book </w:t>
+      </w:r>
+      <w:r>
+        <w:t>and Forward P/E were of about equal importance in the classification process, GICS sector and EV/OCF were less important.</w:t>
+      </w:r>
+    </w:p>
+    <w:p>
+      <w:pPr>
+        <w:pStyle w:val="ListParagraph"/>
+      </w:pPr>
+      <w:r>
+        <w:t>&lt;Insert Feature Importance&gt;</w:t>
+      </w:r>
+    </w:p>
+    <w:p>
+      <w:pPr>
+        <w:pStyle w:val="ListParagraph"/>
+        <w:numPr>
+          <w:ilvl w:val="0"/>
+          <w:numId w:val="2"/>
+        </w:numPr>
+      </w:pPr>
+      <w:r>
+        <w:t>Our Model’s accuracy score on the training set was a 93.1%. This means, that during training the model identified about 93% of value stocks accurately based on our input features.</w:t>
+      </w:r>
+    </w:p>
+    <w:p>
+      <w:pPr>
+        <w:pStyle w:val="ListParagraph"/>
+        <w:numPr>
+          <w:ilvl w:val="0"/>
+          <w:numId w:val="2"/>
+        </w:numPr>
+      </w:pPr>
+      <w:r>
+        <w:t>Our Model’s accuracy score on the test set was 91.6%. This means that the model successfully identified value stocks 91.6% of the time based on input features. This similarity in accuracy scores is also indicative of a properly fitted model.</w:t>
+      </w:r>
+    </w:p>
+    <w:p>
+      <w:pPr>
+        <w:pStyle w:val="ListParagraph"/>
+        <w:numPr>
+          <w:ilvl w:val="0"/>
+          <w:numId w:val="2"/>
+        </w:numPr>
+      </w:pPr>
+      <w:r>
+        <w:t xml:space="preserve">Our Model’s accuracy score on the evaluation data was 52.03%. This is a significant drop in model accuracy from the training and testing scores. </w:t>
+      </w:r>
+      <w:r>
+        <w:t xml:space="preserve"> </w:t>
+      </w:r>
+    </w:p>
+    <w:p>
+      <w:pPr>
+        <w:pStyle w:val="ListParagraph"/>
+      </w:pPr>
+      <w:r>
+        <w:t>&lt;Insert Accuracy Plots&gt;</w:t>
+      </w:r>
+    </w:p>
+    <w:p>
+      <w:r>
+        <w:t>Interpretation of results</w:t>
+      </w:r>
+    </w:p>
+    <w:p>
+      <w:pPr>
+        <w:pStyle w:val="ListParagraph"/>
+        <w:numPr>
+          <w:ilvl w:val="0"/>
+          <w:numId w:val="2"/>
+        </w:numPr>
+      </w:pPr>
+      <w:r>
+        <w:t xml:space="preserve">Our model is great for identifying stocks that are CLEARLY value </w:t>
+      </w:r>
+      <w:r>
+        <w:t xml:space="preserve">or growth </w:t>
+      </w:r>
+      <w:r>
+        <w:t>stocks as the</w:t>
+      </w:r>
+      <w:r>
+        <w:t xml:space="preserve"> case in the pure value and growth portfolios. Our model failed to perform where the delineation between value and growth was less obvious. </w:t>
+      </w:r>
+    </w:p>
+    <w:p>
+      <w:pPr>
+        <w:pStyle w:val="ListParagraph"/>
+      </w:pPr>
+      <w:r>
+        <w:t>&lt;</w:t>
+      </w:r>
+      <w:proofErr w:type="gramStart"/>
+      <w:r>
+        <w:t>Insert  Prediction</w:t>
+      </w:r>
+      <w:proofErr w:type="gramEnd"/>
+      <w:r>
+        <w:t xml:space="preserve"> Plots&gt;</w:t>
+      </w:r>
+    </w:p>
+    <w:p>
+      <w:pPr>
+        <w:pStyle w:val="ListParagraph"/>
+        <w:numPr>
+          <w:ilvl w:val="0"/>
+          <w:numId w:val="2"/>
+        </w:numPr>
+      </w:pPr>
+      <w:r>
+        <w:t xml:space="preserve">Our model had a particularly difficult time </w:t>
+      </w:r>
+      <w:r>
+        <w:t>with growth classifications. When classified a stock as growth, it was wrong 46% of the time, whereas when a model predicted a stock was value, it was only wrong 2.1% of the time. This could indicate significant disparities between features within the value stocks as they are classified by the industry.</w:t>
+      </w:r>
+    </w:p>
+    <w:p>
+      <w:r>
+        <w:t xml:space="preserve">Given the results of the model above, </w:t>
+      </w:r>
+      <w:r>
+        <w:t>other</w:t>
+      </w:r>
+      <w:r>
+        <w:t xml:space="preserve"> factors not captured by valuation have gone into the construction of value and growth indices. Furthermore, the model makes clear that value vs growth is not always as cut and dry as it feels, there is plenty of grey. Some potential improvements to our supervised model include.</w:t>
+      </w:r>
+    </w:p>
+    <w:p>
+      <w:pPr>
+        <w:pStyle w:val="ListParagraph"/>
+        <w:numPr>
+          <w:ilvl w:val="0"/>
+          <w:numId w:val="2"/>
+        </w:numPr>
+      </w:pPr>
+      <w:r>
+        <w:t>Reverse the process – instead of using valuation factors to classify stocks into value and growth (more accurately “not value”), Use growth metrics for the classification process.</w:t>
+      </w:r>
+    </w:p>
+    <w:p>
+      <w:pPr>
+        <w:pStyle w:val="ListParagraph"/>
+        <w:numPr>
+          <w:ilvl w:val="0"/>
+          <w:numId w:val="2"/>
+        </w:numPr>
+      </w:pPr>
+      <w:r>
+        <w:t>Identify different features – The list of multiples used to build the model is far from exhaustive. Including other features may result in a stronger model.</w:t>
+      </w:r>
+    </w:p>
+    <w:p>
+      <w:pPr>
+        <w:pStyle w:val="ListParagraph"/>
+        <w:numPr>
+          <w:ilvl w:val="0"/>
+          <w:numId w:val="2"/>
+        </w:numPr>
+      </w:pPr>
+      <w:r>
+        <w:t>Time – cross sectional data (lots of data but all from one point in time) can be funny sometimes particularly in the financial markets. We may have better success with average/median multiples over time for each company.</w:t>
+      </w:r>
+    </w:p>
+    <w:p>
+      <w:pPr>
+        <w:pStyle w:val="ListParagraph"/>
+        <w:numPr>
+          <w:ilvl w:val="0"/>
+          <w:numId w:val="2"/>
+        </w:numPr>
+      </w:pPr>
+      <w:r>
+        <w:t>Relax the assumptions value assumptions – Our training/testing data consists of companies that are for the most part clearly value or growth stocks. By using this type of training/testing set, we may be constricting our model too much.</w:t>
+      </w:r>
+    </w:p>
+    <w:p>
+      <w:r>
+        <w:t>Model II – K Means (Unsupervised Clustering Model)</w:t>
+      </w:r>
+    </w:p>
+    <w:p>
+      <w:r>
+        <w:t xml:space="preserve">The second model I have selected is called the </w:t>
+      </w:r>
+      <w:proofErr w:type="spellStart"/>
+      <w:r>
+        <w:t>KMeans</w:t>
+      </w:r>
+      <w:proofErr w:type="spellEnd"/>
+      <w:r>
+        <w:t xml:space="preserve"> clustering algorithm. This unsupervised model aims to split unlabeled data into a prespecified number of groups. It does this constantly adjusting the area encompassing a cluster as each new item is added to the calculation. The model adjusts the area by </w:t>
+      </w:r>
+      <w:r>
+        <w:lastRenderedPageBreak/>
+        <w:t xml:space="preserve">continuously calculating points called centroids for each cluster. As these centroids change the </w:t>
+      </w:r>
+      <w:proofErr w:type="gramStart"/>
+      <w:r>
+        <w:t>clusters</w:t>
+      </w:r>
+      <w:proofErr w:type="gramEnd"/>
+      <w:r>
+        <w:t xml:space="preserve"> they form change as well. A good way to envision this is to envision a hurricane. The eye of the storm is the centroid, its location changes based on meteorological conditions as its location changes the area the storm effects changes (this is the cluster). </w:t>
+      </w:r>
+    </w:p>
+    <w:p>
+      <w:r>
+        <w:t>The inputs to this model are a</w:t>
+      </w:r>
+      <w:r>
+        <w:t xml:space="preserve"> slightly different. As discussed, </w:t>
+      </w:r>
+      <w:r>
+        <w:t xml:space="preserve">unlike supervised learning, unsupervised learning is not trained. </w:t>
+      </w:r>
+      <w:r>
+        <w:t>Keeping with our previous analogy</w:t>
+      </w:r>
+      <w:r>
+        <w:t xml:space="preserve">, </w:t>
+      </w:r>
+      <w:r>
+        <w:t>we do not provide unsupervised models a question bank and answers to study from. We provide the model with information and ask for its findings.</w:t>
+      </w:r>
+    </w:p>
+    <w:p>
+      <w:r>
+        <w:t>In this case too, our features include</w:t>
+      </w:r>
+      <w:r>
+        <w:t xml:space="preserve"> </w:t>
+      </w:r>
+    </w:p>
+    <w:p>
+      <w:pPr>
+        <w:pStyle w:val="ListParagraph"/>
+        <w:numPr>
+          <w:ilvl w:val="0"/>
+          <w:numId w:val="2"/>
+        </w:numPr>
+      </w:pPr>
+      <w:r>
+        <w:t xml:space="preserve">Price/Book - </w:t>
+      </w:r>
+      <w:r>
+        <w:t>The price-to-book, or P/B ratio, is calculated by dividing a company's stock price by its book value per share</w:t>
       </w:r>
       <w:r>
         <w:t>.</w:t>
       </w:r>
     </w:p>
     <w:p>
-      <w:r>
-        <w:t>Our evaluation data:</w:t>
-      </w:r>
-    </w:p>
-    <w:p>
-      <w:r>
-        <w:t>Our evaluation data consists of all the stocks in the S&amp;P 500. Here too we removed financials and real estate sectors to ensure that our model can evaluate stocks properly based on the metrics we chose.</w:t>
+      <w:pPr>
+        <w:pStyle w:val="ListParagraph"/>
+        <w:numPr>
+          <w:ilvl w:val="0"/>
+          <w:numId w:val="2"/>
+        </w:numPr>
+      </w:pPr>
+      <w:r>
+        <w:t>Forward price-to-earnings (forward P/E) -  is a version of the ratio of </w:t>
+      </w:r>
+      <w:hyperlink r:id="rId9" w:history="1">
+        <w:r>
+          <w:t>price-to-earnings</w:t>
+        </w:r>
+      </w:hyperlink>
+      <w:r>
+        <w:t> (P/E) that uses forecasted earnings for the P/E calculation</w:t>
+      </w:r>
+      <w:r>
+        <w:t>.</w:t>
+      </w:r>
+    </w:p>
+    <w:p>
+      <w:pPr>
+        <w:pStyle w:val="ListParagraph"/>
+        <w:numPr>
+          <w:ilvl w:val="0"/>
+          <w:numId w:val="2"/>
+        </w:numPr>
+      </w:pPr>
+      <w:r>
+        <w:t xml:space="preserve">EV/Cash Flow from Operations - </w:t>
+      </w:r>
+      <w:r>
+        <w:t>Enterprise Value to Operating Cash Flow compares the total value of the company with its ability to generate cashflow</w:t>
+      </w:r>
+      <w:r>
+        <w:t xml:space="preserve"> from its business operations.</w:t>
+      </w:r>
+    </w:p>
+    <w:p>
+      <w:r>
+        <w:t>Transformations to the data</w:t>
+      </w:r>
+    </w:p>
+    <w:p>
+      <w:pPr>
+        <w:pStyle w:val="ListParagraph"/>
+        <w:numPr>
+          <w:ilvl w:val="0"/>
+          <w:numId w:val="2"/>
+        </w:numPr>
+      </w:pPr>
+      <w:r>
+        <w:t xml:space="preserve">Minimum – Maximum normalization. This </w:t>
+      </w:r>
+      <w:r>
+        <w:t>process ensures that all the data in entering the model is rescaled to fall in a range of zero to one. In other words, the highest value now equal 1, the lowest is now 0, and everything else is somewhere proportionately in the middle. This helps with model stability and performance.</w:t>
+      </w:r>
+    </w:p>
+    <w:p>
+      <w:r>
+        <w:t>Once the data is ready, w</w:t>
+      </w:r>
+      <w:r>
+        <w:t>e “tell” our model to divide our stocks into two groups (clusters) based on the features in question. The risk in this type of model is that while we are using data that SHOULD identify the relationships we are interested in, there is no guarantee that it will.</w:t>
+      </w:r>
+      <w:r>
+        <w:t xml:space="preserve"> </w:t>
+      </w:r>
+    </w:p>
+    <w:p>
+      <w:r>
+        <w:t xml:space="preserve">Our evaluation data consists of all the stocks in the S&amp;P 500. Here </w:t>
+      </w:r>
+      <w:r>
+        <w:t>once again</w:t>
+      </w:r>
+      <w:r>
+        <w:t xml:space="preserve"> we removed financials and real estate sectors to ensure that our model can evaluate stocks properly based on the metrics we chose.</w:t>
       </w:r>
     </w:p>
     <w:p>
@@ -729,197 +988,172 @@
       </w:r>
     </w:p>
     <w:p>
-      <w:pPr>
-        <w:pStyle w:val="ListParagraph"/>
-        <w:numPr>
-          <w:ilvl w:val="0"/>
-          <w:numId w:val="2"/>
-        </w:numPr>
-      </w:pPr>
-      <w:r>
-        <w:t xml:space="preserve">Price to Book </w:t>
-      </w:r>
-      <w:r>
-        <w:t>and Forward P/E were of about equal importance in the classification process, GICS sector and EV/OCF were less important.</w:t>
-      </w:r>
-    </w:p>
-    <w:p>
-      <w:pPr>
-        <w:pStyle w:val="ListParagraph"/>
-      </w:pPr>
-      <w:r>
-        <w:t>&lt;Insert Feature Importance&gt;</w:t>
-      </w:r>
-    </w:p>
-    <w:p>
-      <w:pPr>
-        <w:pStyle w:val="ListParagraph"/>
-        <w:numPr>
-          <w:ilvl w:val="0"/>
-          <w:numId w:val="2"/>
-        </w:numPr>
-      </w:pPr>
-      <w:r>
-        <w:t>Our Model’s accuracy score on the training set was a 93.1%. This means, that during training the model identified about 93% of value stocks accurately based on our input features.</w:t>
-      </w:r>
-    </w:p>
-    <w:p>
-      <w:pPr>
-        <w:pStyle w:val="ListParagraph"/>
-        <w:numPr>
-          <w:ilvl w:val="0"/>
-          <w:numId w:val="2"/>
-        </w:numPr>
-      </w:pPr>
-      <w:r>
-        <w:t>Our Model’s accuracy score on the test set was 91.6%. This means that the model successfully identified value stocks 91.6% of the time based on input features. This similarity in accuracy scores is also indicative of a properly fitted model.</w:t>
-      </w:r>
-    </w:p>
-    <w:p>
-      <w:pPr>
-        <w:pStyle w:val="ListParagraph"/>
-        <w:numPr>
-          <w:ilvl w:val="0"/>
-          <w:numId w:val="2"/>
-        </w:numPr>
-      </w:pPr>
-      <w:r>
-        <w:t xml:space="preserve">Our Model’s accuracy score on the evaluation data was 52.03%. This is a significant drop in model accuracy from the training and testing scores. </w:t>
+      <w:r>
+        <w:t>&lt;INSERT ACCURACY&gt;</w:t>
+      </w:r>
+    </w:p>
+    <w:p>
+      <w:r>
+        <w:t>The</w:t>
       </w:r>
       <w:r>
         <w:t xml:space="preserve"> </w:t>
       </w:r>
-    </w:p>
-    <w:p>
-      <w:pPr>
-        <w:pStyle w:val="ListParagraph"/>
-      </w:pPr>
-      <w:r>
-        <w:t>&lt;Insert Accuracy Plots&gt;</w:t>
-      </w:r>
-    </w:p>
-    <w:p>
-      <w:r>
-        <w:t>Interpretation of results</w:t>
-      </w:r>
-    </w:p>
-    <w:p>
-      <w:pPr>
-        <w:pStyle w:val="ListParagraph"/>
-        <w:numPr>
-          <w:ilvl w:val="0"/>
-          <w:numId w:val="2"/>
-        </w:numPr>
-      </w:pPr>
-      <w:r>
-        <w:t xml:space="preserve">Our model is great for identifying stocks that are CLEARLY value </w:t>
-      </w:r>
-      <w:r>
-        <w:t xml:space="preserve">or growth </w:t>
-      </w:r>
-      <w:r>
-        <w:t>stocks as the</w:t>
-      </w:r>
-      <w:r>
-        <w:t xml:space="preserve"> case in the pure value and growth portfolios. Our model failed to perform where the delineation between value and growth was less obvious. </w:t>
-      </w:r>
-    </w:p>
-    <w:p>
-      <w:pPr>
-        <w:pStyle w:val="ListParagraph"/>
-      </w:pPr>
-      <w:r>
-        <w:t>&lt;</w:t>
+      <w:proofErr w:type="spellStart"/>
+      <w:r>
+        <w:t>KMeans</w:t>
+      </w:r>
+      <w:proofErr w:type="spellEnd"/>
+      <w:r>
+        <w:t xml:space="preserve"> model was far more </w:t>
+      </w:r>
+      <w:r>
+        <w:t xml:space="preserve">successful than the previous one. As the data shows this model successfully clustered 77.43% of all stocks properly. Digging deeper into the results, we divided the data into sectors and found that the model was most successful in classifying Staples, Utilities, Energy and Healthcare companies. The model struggled most with Tech stocks, Consumer Discretionary, and Material stocks. </w:t>
+      </w:r>
+    </w:p>
+    <w:p>
+      <w:r>
+        <w:t>&lt;INSERT CLUSTERS&gt;</w:t>
+      </w:r>
+    </w:p>
+    <w:p>
+      <w:r>
+        <w:t xml:space="preserve">The Cluster chart provides evidence that the model is in fact grouping stocks based on relative value but appears to be emphasizing value over growth. This could potentially be due to the major outliers seen in the growth stock multiples vs value stocks. </w:t>
       </w:r>
       <w:proofErr w:type="gramStart"/>
       <w:r>
-        <w:t>Insert  Prediction</w:t>
+        <w:t>Nevertheless</w:t>
       </w:r>
       <w:proofErr w:type="gramEnd"/>
       <w:r>
-        <w:t xml:space="preserve"> Plots&gt;</w:t>
-      </w:r>
-    </w:p>
-    <w:p>
-      <w:pPr>
-        <w:pStyle w:val="ListParagraph"/>
-        <w:numPr>
-          <w:ilvl w:val="0"/>
-          <w:numId w:val="2"/>
-        </w:numPr>
-      </w:pPr>
-      <w:r>
-        <w:t xml:space="preserve">Our model had a particularly difficult time </w:t>
-      </w:r>
-      <w:r>
-        <w:t>with growth classifications. When classified a stock as growth, it was wrong 46% of the time, whereas when a model predicted a stock was value, it was only wrong 2.1% of the time. This could indicate significant disparities between features within the value stocks as they are classified by the industry.</w:t>
-      </w:r>
-    </w:p>
-    <w:p>
-      <w:r>
-        <w:t xml:space="preserve">Given the results of the model above, </w:t>
-      </w:r>
-      <w:r>
-        <w:t>other</w:t>
-      </w:r>
-      <w:r>
-        <w:t xml:space="preserve"> factors not captured by valuation have gone into the construction of value and growth indices. Furthermore, the model makes clear that value vs growth is not always as cut and dry as it feels, there is plenty of grey. Some potential improvements to our supervised model include.</w:t>
-      </w:r>
-    </w:p>
-    <w:p>
-      <w:pPr>
-        <w:pStyle w:val="ListParagraph"/>
-        <w:numPr>
-          <w:ilvl w:val="0"/>
-          <w:numId w:val="2"/>
-        </w:numPr>
-      </w:pPr>
-      <w:r>
-        <w:t>Reverse the process – instead of using valuation factors to classify stocks into value and growth (more accurately “not value”), Use growth metrics for the classification process.</w:t>
-      </w:r>
-    </w:p>
-    <w:p>
-      <w:pPr>
-        <w:pStyle w:val="ListParagraph"/>
-        <w:numPr>
-          <w:ilvl w:val="0"/>
-          <w:numId w:val="2"/>
-        </w:numPr>
-      </w:pPr>
-      <w:r>
-        <w:t>Identify different features – The list of multiples used to build the model is far from exhaustive. Including other features may result in a stronger model.</w:t>
-      </w:r>
-    </w:p>
-    <w:p>
-      <w:pPr>
-        <w:pStyle w:val="ListParagraph"/>
-        <w:numPr>
-          <w:ilvl w:val="0"/>
-          <w:numId w:val="2"/>
-        </w:numPr>
-      </w:pPr>
-      <w:r>
-        <w:t>Time – cross sectional data (lots of data but all from one point in time) can be funny sometimes particularly in the financial markets. We may have better success with average/median multiples over time for each company.</w:t>
-      </w:r>
-    </w:p>
-    <w:p>
-      <w:pPr>
-        <w:pStyle w:val="ListParagraph"/>
-        <w:numPr>
-          <w:ilvl w:val="0"/>
-          <w:numId w:val="2"/>
-        </w:numPr>
-      </w:pPr>
+        <w:t xml:space="preserve"> </w:t>
+      </w:r>
+      <w:r>
+        <w:t xml:space="preserve">it </w:t>
+      </w:r>
+      <w:r>
+        <w:t xml:space="preserve">is clear that </w:t>
+      </w:r>
+      <w:r>
+        <w:t>for the model has successful identified a set of stocks that is cheaper than another set of stocks based on valuation metrics.</w:t>
+      </w:r>
+    </w:p>
+    <w:p>
       <w:r>
         <w:lastRenderedPageBreak/>
-        <w:t>Relax the assumptions value assumptions – Our training/testing data consists of companies that are for the most part clearly value or growth stocks. By using this type of training/testing set, we may be constricting our model too much.</w:t>
-      </w:r>
-    </w:p>
-    <w:p>
-      <w:r>
-        <w:t xml:space="preserve">The </w:t>
-      </w:r>
-    </w:p>
+        <w:t xml:space="preserve">Interpretation of results </w:t>
+      </w:r>
+    </w:p>
+    <w:p>
+      <w:r>
+        <w:t xml:space="preserve">Simply put, there are </w:t>
+      </w:r>
+      <w:proofErr w:type="spellStart"/>
+      <w:r>
+        <w:t>no</w:t>
+      </w:r>
+      <w:r>
+        <w:t>t</w:t>
+      </w:r>
+      <w:proofErr w:type="spellEnd"/>
+      <w:r>
+        <w:t xml:space="preserve"> many</w:t>
+      </w:r>
+      <w:r>
+        <w:t xml:space="preserve"> surprises here. The model successfully identified clear value stocks as value, and clear growth stocks as growth, but the gray area still exists. This model still has trouble with stocks that </w:t>
+      </w:r>
+      <w:r>
+        <w:t xml:space="preserve">simply </w:t>
+      </w:r>
+      <w:r>
+        <w:t>do not</w:t>
+      </w:r>
+      <w:r>
+        <w:t xml:space="preserve"> fit</w:t>
+      </w:r>
+      <w:r>
+        <w:t xml:space="preserve"> based on any quantitative metrics</w:t>
+      </w:r>
+      <w:r>
+        <w:t xml:space="preserve">. A good example is Twitter which falls well within what our model classifies as a growth stock based on </w:t>
+      </w:r>
+      <w:proofErr w:type="gramStart"/>
+      <w:r>
+        <w:t>valuation</w:t>
+      </w:r>
+      <w:proofErr w:type="gramEnd"/>
+      <w:r>
+        <w:t xml:space="preserve"> but investors will find that twitter in fact appears in the value ETF. Why? Our guess is that</w:t>
+      </w:r>
+      <w:r>
+        <w:t xml:space="preserve"> it is </w:t>
+      </w:r>
+      <w:r>
+        <w:t>because</w:t>
+      </w:r>
+      <w:r>
+        <w:t xml:space="preserve"> the growth expectations for Twitter (revenue and eps) are not particularly attractive in the near term. While it is clear why this results in the exclusion of Twitter from the growth index, it does not explain or justify its inclusion in the value index. Other examples of </w:t>
+      </w:r>
+      <w:r>
+        <w:t xml:space="preserve">stocks that </w:t>
+      </w:r>
+      <w:r>
+        <w:t>do not</w:t>
+      </w:r>
+      <w:r>
+        <w:t xml:space="preserve"> quite fit are Teradyne, as Semiconductor company that trades at </w:t>
+      </w:r>
+      <w:proofErr w:type="gramStart"/>
+      <w:r>
+        <w:t>fairly low</w:t>
+      </w:r>
+      <w:proofErr w:type="gramEnd"/>
+      <w:r>
+        <w:t xml:space="preserve"> multiple, and has seen a ten-year compound annual growth rate of 3.9% yet is classified as a growth stock.</w:t>
+      </w:r>
+      <w:r>
+        <w:t xml:space="preserve"> </w:t>
+      </w:r>
+    </w:p>
+    <w:p>
+      <w:r>
+        <w:t>Conclusion</w:t>
+      </w:r>
+    </w:p>
+    <w:p>
+      <w:pPr>
+        <w:spacing w:after="240"/>
+      </w:pPr>
+      <w:r>
+        <w:t xml:space="preserve">Our experiments shed light on a few points. First and foremost, while the industry may have a very clear view on what value and growth stocks should look like, The supervised gradient booted decision tree model makes clear that value and growth stocks are not as homogeneous as some may think. </w:t>
+      </w:r>
+      <w:proofErr w:type="gramStart"/>
+      <w:r>
+        <w:t>That being said, our</w:t>
+      </w:r>
+      <w:proofErr w:type="gramEnd"/>
+      <w:r>
+        <w:t xml:space="preserve"> unsupervised models did very clearly show that there is a significant relationship between growth and value stocks when the data is untrained. In other words when we told the model what to look for in a value stock tomorrow was unsuccessful, whereas when the other model was simply given data and told to Group information </w:t>
+      </w:r>
+      <w:proofErr w:type="spellStart"/>
+      <w:r>
+        <w:t>information</w:t>
+      </w:r>
+      <w:proofErr w:type="spellEnd"/>
+      <w:r>
+        <w:t xml:space="preserve"> into two clusters it was more successful. Finally, when evaluating some of our misclassified results from model number two, we found instances where stocks appear miss classified despite not overlapping in ETF constituency. In other words We found stocks that should clearly be considered value stocks but are only considered growth stocks as opposed to both growth and value, and we found growth stocks that should be considered value stocks for the same reason and also do not overlap in constituency. The equity markets are full of these quirks, it is not uncommon For individual investors to go out and pick up a tech sector ETF and at some point realize that they don’t hold Amazon or Google or Facebook, if that weren’t enough the same Tech ETF does hold Visa and MasterCard both companies that most individual investors would associate with financials. And well </w:t>
+      </w:r>
+      <w:proofErr w:type="gramStart"/>
+      <w:r>
+        <w:t>there’s</w:t>
+      </w:r>
+      <w:proofErr w:type="gramEnd"/>
+      <w:r>
+        <w:t xml:space="preserve"> nothing necessarily wrong with the ETF constituency as it is, it is our responsibility to know what we are buying.</w:t>
+      </w:r>
+    </w:p>
+    <w:p/>
+    <w:p/>
     <w:p/>
     <w:p/>
     <w:p/>
@@ -1602,6 +1836,7 @@
   <w:style w:type="paragraph" w:default="1" w:styleId="Normal">
     <w:name w:val="Normal"/>
     <w:qFormat/>
+    <w:rsid w:val="00EF5F00"/>
   </w:style>
   <w:style w:type="character" w:default="1" w:styleId="DefaultParagraphFont">
     <w:name w:val="Default Paragraph Font"/>

</xml_diff>